<commit_message>
pushing prj8 resources: WHO national aq standards viz
</commit_message>
<xml_diff>
--- a/7.delhi.mthly.pm2.5.1998.2023/final.text/final.text.docx
+++ b/7.delhi.mthly.pm2.5.1998.2023/final.text/final.text.docx
@@ -5,428 +5,987 @@
     <w:p>
       <w:pPr>
         <w:rPr>
-          <w:lang w:val="en-US"/>
-        </w:rPr>
-      </w:pPr>
-      <w:r>
-        <w:rPr>
-          <w:rFonts w:ascii="Segoe UI Emoji" w:hAnsi="Segoe UI Emoji" w:cs="Segoe UI Emoji"/>
-          <w:lang w:val="en-US"/>
-        </w:rPr>
-        <w:t>🚨💨</w:t>
-      </w:r>
-      <w:r>
-        <w:rPr>
-          <w:lang w:val="en-US"/>
-        </w:rPr>
-        <w:t xml:space="preserve"> Delhi’s air pollution crisis isn’t a seasonal glitch—it’s a 365-day emergency. </w:t>
+          <w:rFonts w:ascii="Segoe UI Emoji" w:hAnsi="Segoe UI Emoji" w:cs="Segoe UI Emoji"/>
+          <w:sz w:val="20"/>
+          <w:szCs w:val="20"/>
+          <w:lang w:val="en-US"/>
+        </w:rPr>
+      </w:pPr>
+      <w:r>
+        <w:rPr>
+          <w:rFonts w:ascii="Segoe UI Emoji" w:hAnsi="Segoe UI Emoji" w:cs="Segoe UI Emoji"/>
+          <w:sz w:val="20"/>
+          <w:szCs w:val="20"/>
+          <w:lang w:val="en-US"/>
+        </w:rPr>
+        <w:t xml:space="preserve">🚨💨 </w:t>
+      </w:r>
+      <w:r>
+        <w:rPr>
+          <w:rFonts w:ascii="Segoe UI Emoji" w:hAnsi="Segoe UI Emoji" w:cs="Segoe UI Emoji"/>
+          <w:b/>
+          <w:bCs/>
+          <w:sz w:val="20"/>
+          <w:szCs w:val="20"/>
+          <w:lang w:val="en-US"/>
+        </w:rPr>
+        <w:t xml:space="preserve">Delhi’s air pollution crisis </w:t>
+      </w:r>
+      <w:proofErr w:type="gramStart"/>
+      <w:r>
+        <w:rPr>
+          <w:rFonts w:ascii="Segoe UI Emoji" w:hAnsi="Segoe UI Emoji" w:cs="Segoe UI Emoji"/>
+          <w:b/>
+          <w:bCs/>
+          <w:sz w:val="20"/>
+          <w:szCs w:val="20"/>
+          <w:lang w:val="en-US"/>
+        </w:rPr>
+        <w:t>isn’t</w:t>
+      </w:r>
+      <w:proofErr w:type="gramEnd"/>
+      <w:r>
+        <w:rPr>
+          <w:rFonts w:ascii="Segoe UI Emoji" w:hAnsi="Segoe UI Emoji" w:cs="Segoe UI Emoji"/>
+          <w:b/>
+          <w:bCs/>
+          <w:sz w:val="20"/>
+          <w:szCs w:val="20"/>
+          <w:lang w:val="en-US"/>
+        </w:rPr>
+        <w:t xml:space="preserve"> a seasonal </w:t>
+      </w:r>
+      <w:proofErr w:type="gramStart"/>
+      <w:r>
+        <w:rPr>
+          <w:rFonts w:ascii="Segoe UI Emoji" w:hAnsi="Segoe UI Emoji" w:cs="Segoe UI Emoji"/>
+          <w:b/>
+          <w:bCs/>
+          <w:sz w:val="20"/>
+          <w:szCs w:val="20"/>
+          <w:lang w:val="en-US"/>
+        </w:rPr>
+        <w:t>glitch—it’s</w:t>
+      </w:r>
+      <w:proofErr w:type="gramEnd"/>
+      <w:r>
+        <w:rPr>
+          <w:rFonts w:ascii="Segoe UI Emoji" w:hAnsi="Segoe UI Emoji" w:cs="Segoe UI Emoji"/>
+          <w:b/>
+          <w:bCs/>
+          <w:sz w:val="20"/>
+          <w:szCs w:val="20"/>
+          <w:lang w:val="en-US"/>
+        </w:rPr>
+        <w:t xml:space="preserve"> a 365-day emergency.</w:t>
       </w:r>
     </w:p>
     <w:p>
       <w:pPr>
         <w:rPr>
-          <w:lang w:val="en-US"/>
-        </w:rPr>
-      </w:pPr>
+          <w:rFonts w:ascii="Segoe UI Emoji" w:hAnsi="Segoe UI Emoji" w:cs="Segoe UI Emoji"/>
+          <w:sz w:val="20"/>
+          <w:szCs w:val="20"/>
+          <w:lang w:val="en-US"/>
+        </w:rPr>
+      </w:pPr>
+      <w:r>
+        <w:rPr>
+          <w:rFonts w:ascii="Segoe UI Emoji" w:hAnsi="Segoe UI Emoji" w:cs="Segoe UI Emoji"/>
+          <w:sz w:val="20"/>
+          <w:szCs w:val="20"/>
+          <w:lang w:val="en-US"/>
+        </w:rPr>
+        <w:t xml:space="preserve">New satellite-derived monthly average population-weighted PM2.5 data from </w:t>
+      </w:r>
+      <w:proofErr w:type="spellStart"/>
+      <w:r>
+        <w:rPr>
+          <w:rFonts w:ascii="Segoe UI Emoji" w:hAnsi="Segoe UI Emoji" w:cs="Segoe UI Emoji"/>
+          <w:b/>
+          <w:bCs/>
+          <w:sz w:val="20"/>
+          <w:szCs w:val="20"/>
+          <w:lang w:val="en-US"/>
+        </w:rPr>
+        <w:t>biteSizedAQ</w:t>
+      </w:r>
+      <w:proofErr w:type="spellEnd"/>
+      <w:r>
+        <w:rPr>
+          <w:rFonts w:ascii="Segoe UI Emoji" w:hAnsi="Segoe UI Emoji" w:cs="Segoe UI Emoji"/>
+          <w:sz w:val="20"/>
+          <w:szCs w:val="20"/>
+          <w:lang w:val="en-US"/>
+        </w:rPr>
+        <w:t xml:space="preserve"> reveals a stark and worsening reality. While public attention peaks only during winter </w:t>
+      </w:r>
+      <w:r>
+        <w:rPr>
+          <w:rFonts w:ascii="Segoe UI Emoji" w:hAnsi="Segoe UI Emoji" w:cs="Segoe UI Emoji"/>
+          <w:sz w:val="20"/>
+          <w:szCs w:val="20"/>
+          <w:lang w:val="en-US"/>
+        </w:rPr>
+        <w:t>months</w:t>
+      </w:r>
+      <w:r>
+        <w:rPr>
+          <w:rFonts w:ascii="Segoe UI Emoji" w:hAnsi="Segoe UI Emoji" w:cs="Segoe UI Emoji"/>
+          <w:sz w:val="20"/>
+          <w:szCs w:val="20"/>
+          <w:lang w:val="en-US"/>
+        </w:rPr>
+        <w:t>, the data shows that air pollution levels remain dangerously high year-round, with long-term trends moving in the wrong direction:</w:t>
+      </w:r>
     </w:p>
     <w:p>
       <w:pPr>
         <w:rPr>
-          <w:lang w:val="en-US"/>
-        </w:rPr>
-      </w:pPr>
-      <w:r>
-        <w:rPr>
-          <w:lang w:val="en-US"/>
-        </w:rPr>
-        <w:t xml:space="preserve">According to the latest </w:t>
-      </w:r>
-      <w:r>
-        <w:rPr>
-          <w:lang w:val="en-US"/>
-        </w:rPr>
-        <w:t xml:space="preserve">Satellite-derived </w:t>
-      </w:r>
-      <w:r>
-        <w:rPr>
-          <w:lang w:val="en-US"/>
-        </w:rPr>
-        <w:t xml:space="preserve">monthly average population weighted </w:t>
-      </w:r>
-      <w:r>
-        <w:rPr>
-          <w:lang w:val="en-US"/>
-        </w:rPr>
-        <w:t>PM2.5 from</w:t>
-      </w:r>
-      <w:r>
-        <w:rPr>
-          <w:lang w:val="en-US"/>
-        </w:rPr>
-        <w:t xml:space="preserve"> </w:t>
-      </w:r>
-      <w:proofErr w:type="spellStart"/>
-      <w:r>
-        <w:rPr>
-          <w:lang w:val="en-US"/>
-        </w:rPr>
-        <w:t>biteSizedAQ</w:t>
-      </w:r>
-      <w:proofErr w:type="spellEnd"/>
-      <w:r>
-        <w:rPr>
-          <w:lang w:val="en-US"/>
-        </w:rPr>
-        <w:t xml:space="preserve">: </w:t>
-      </w:r>
+          <w:rFonts w:ascii="Segoe UI Emoji" w:hAnsi="Segoe UI Emoji" w:cs="Segoe UI Emoji"/>
+          <w:sz w:val="20"/>
+          <w:szCs w:val="20"/>
+          <w:lang w:val="en-US"/>
+        </w:rPr>
+      </w:pPr>
     </w:p>
     <w:p>
       <w:pPr>
-        <w:rPr>
-          <w:lang w:val="en-US"/>
-        </w:rPr>
-      </w:pPr>
+        <w:numPr>
+          <w:ilvl w:val="0"/>
+          <w:numId w:val="2"/>
+        </w:numPr>
+        <w:rPr>
+          <w:rFonts w:ascii="Segoe UI Emoji" w:hAnsi="Segoe UI Emoji" w:cs="Segoe UI Emoji"/>
+          <w:sz w:val="20"/>
+          <w:szCs w:val="20"/>
+          <w:lang w:val="en-US"/>
+        </w:rPr>
+      </w:pPr>
+      <w:r>
+        <w:rPr>
+          <w:rFonts w:ascii="Segoe UI Emoji" w:hAnsi="Segoe UI Emoji" w:cs="Segoe UI Emoji"/>
+          <w:b/>
+          <w:bCs/>
+          <w:sz w:val="20"/>
+          <w:szCs w:val="20"/>
+          <w:lang w:val="en-US"/>
+        </w:rPr>
+        <w:t>India’s annual PM2.5 population-weighted average</w:t>
+      </w:r>
+      <w:r>
+        <w:rPr>
+          <w:rFonts w:ascii="Segoe UI Emoji" w:hAnsi="Segoe UI Emoji" w:cs="Segoe UI Emoji"/>
+          <w:sz w:val="20"/>
+          <w:szCs w:val="20"/>
+          <w:lang w:val="en-US"/>
+        </w:rPr>
+        <w:t xml:space="preserve"> has surged </w:t>
+      </w:r>
+      <w:r>
+        <w:rPr>
+          <w:rFonts w:ascii="Segoe UI Emoji" w:hAnsi="Segoe UI Emoji" w:cs="Segoe UI Emoji"/>
+          <w:b/>
+          <w:bCs/>
+          <w:sz w:val="20"/>
+          <w:szCs w:val="20"/>
+          <w:lang w:val="en-US"/>
+        </w:rPr>
+        <w:t>44%</w:t>
+      </w:r>
+      <w:r>
+        <w:rPr>
+          <w:rFonts w:ascii="Segoe UI Emoji" w:hAnsi="Segoe UI Emoji" w:cs="Segoe UI Emoji"/>
+          <w:sz w:val="20"/>
+          <w:szCs w:val="20"/>
+          <w:lang w:val="en-US"/>
+        </w:rPr>
+        <w:t xml:space="preserve"> since 1998—rising from </w:t>
+      </w:r>
+      <w:r>
+        <w:rPr>
+          <w:rFonts w:ascii="Segoe UI Emoji" w:hAnsi="Segoe UI Emoji" w:cs="Segoe UI Emoji"/>
+          <w:b/>
+          <w:bCs/>
+          <w:sz w:val="20"/>
+          <w:szCs w:val="20"/>
+          <w:lang w:val="en-US"/>
+        </w:rPr>
+        <w:t>71.5 µg/m³</w:t>
+      </w:r>
+      <w:r>
+        <w:rPr>
+          <w:rFonts w:ascii="Segoe UI Emoji" w:hAnsi="Segoe UI Emoji" w:cs="Segoe UI Emoji"/>
+          <w:sz w:val="20"/>
+          <w:szCs w:val="20"/>
+          <w:lang w:val="en-US"/>
+        </w:rPr>
+        <w:t xml:space="preserve"> to </w:t>
+      </w:r>
+      <w:r>
+        <w:rPr>
+          <w:rFonts w:ascii="Segoe UI Emoji" w:hAnsi="Segoe UI Emoji" w:cs="Segoe UI Emoji"/>
+          <w:b/>
+          <w:bCs/>
+          <w:sz w:val="20"/>
+          <w:szCs w:val="20"/>
+          <w:lang w:val="en-US"/>
+        </w:rPr>
+        <w:t>103 µg/m³</w:t>
+      </w:r>
+      <w:r>
+        <w:rPr>
+          <w:rFonts w:ascii="Segoe UI Emoji" w:hAnsi="Segoe UI Emoji" w:cs="Segoe UI Emoji"/>
+          <w:sz w:val="20"/>
+          <w:szCs w:val="20"/>
+          <w:lang w:val="en-US"/>
+        </w:rPr>
+        <w:t xml:space="preserve"> by 2023.</w:t>
+      </w:r>
     </w:p>
     <w:p>
       <w:pPr>
-        <w:rPr>
-          <w:lang w:val="en-US"/>
-        </w:rPr>
-      </w:pPr>
-      <w:r>
-        <w:rPr>
-          <w:lang w:val="en-US"/>
-        </w:rPr>
-        <w:t>T</w:t>
-      </w:r>
-      <w:r>
-        <w:rPr>
-          <w:lang w:val="en-US"/>
-        </w:rPr>
-        <w:t xml:space="preserve">he annual </w:t>
-      </w:r>
-      <w:r>
-        <w:rPr>
-          <w:lang w:val="en-US"/>
-        </w:rPr>
-        <w:t xml:space="preserve">PM2.5 population weighted </w:t>
-      </w:r>
-      <w:r>
-        <w:rPr>
-          <w:lang w:val="en-US"/>
-        </w:rPr>
-        <w:t>average</w:t>
-      </w:r>
-      <w:r>
-        <w:rPr>
-          <w:lang w:val="en-US"/>
-        </w:rPr>
-        <w:t xml:space="preserve"> in India</w:t>
-      </w:r>
-      <w:r>
-        <w:rPr>
-          <w:lang w:val="en-US"/>
-        </w:rPr>
-        <w:t xml:space="preserve"> has surged </w:t>
-      </w:r>
-      <w:r>
-        <w:rPr>
-          <w:lang w:val="en-US"/>
-        </w:rPr>
-        <w:t>44%</w:t>
-      </w:r>
-      <w:r>
-        <w:rPr>
-          <w:lang w:val="en-US"/>
-        </w:rPr>
-        <w:t xml:space="preserve"> percent since 1998 (from 7</w:t>
-      </w:r>
-      <w:r>
-        <w:rPr>
-          <w:lang w:val="en-US"/>
-        </w:rPr>
-        <w:t>1.5</w:t>
-      </w:r>
-      <w:r>
-        <w:rPr>
-          <w:lang w:val="en-US"/>
-        </w:rPr>
-        <w:t xml:space="preserve"> µg/m³ to 103 µg/m³)</w:t>
-      </w:r>
-      <w:r>
-        <w:rPr>
-          <w:lang w:val="en-US"/>
-        </w:rPr>
-        <w:t>, leading up to 2023</w:t>
-      </w:r>
-      <w:r>
-        <w:rPr>
-          <w:lang w:val="en-US"/>
-        </w:rPr>
-        <w:t xml:space="preserve">, </w:t>
+        <w:numPr>
+          <w:ilvl w:val="0"/>
+          <w:numId w:val="2"/>
+        </w:numPr>
+        <w:rPr>
+          <w:rFonts w:ascii="Segoe UI Emoji" w:hAnsi="Segoe UI Emoji" w:cs="Segoe UI Emoji"/>
+          <w:sz w:val="20"/>
+          <w:szCs w:val="20"/>
+          <w:lang w:val="en-US"/>
+        </w:rPr>
+      </w:pPr>
+      <w:r>
+        <w:rPr>
+          <w:rFonts w:ascii="Segoe UI Emoji" w:hAnsi="Segoe UI Emoji" w:cs="Segoe UI Emoji"/>
+          <w:sz w:val="20"/>
+          <w:szCs w:val="20"/>
+          <w:lang w:val="en-US"/>
+        </w:rPr>
+        <w:t xml:space="preserve">The </w:t>
+      </w:r>
+      <w:r>
+        <w:rPr>
+          <w:rFonts w:ascii="Segoe UI Emoji" w:hAnsi="Segoe UI Emoji" w:cs="Segoe UI Emoji"/>
+          <w:b/>
+          <w:bCs/>
+          <w:sz w:val="20"/>
+          <w:szCs w:val="20"/>
+          <w:lang w:val="en-US"/>
+        </w:rPr>
+        <w:t>summer/monsoon (March–September) PM2.5 average</w:t>
+      </w:r>
+      <w:r>
+        <w:rPr>
+          <w:rFonts w:ascii="Segoe UI Emoji" w:hAnsi="Segoe UI Emoji" w:cs="Segoe UI Emoji"/>
+          <w:sz w:val="20"/>
+          <w:szCs w:val="20"/>
+          <w:lang w:val="en-US"/>
+        </w:rPr>
+        <w:t xml:space="preserve"> jumped </w:t>
+      </w:r>
+      <w:r>
+        <w:rPr>
+          <w:rFonts w:ascii="Segoe UI Emoji" w:hAnsi="Segoe UI Emoji" w:cs="Segoe UI Emoji"/>
+          <w:b/>
+          <w:bCs/>
+          <w:sz w:val="20"/>
+          <w:szCs w:val="20"/>
+          <w:lang w:val="en-US"/>
+        </w:rPr>
+        <w:t>42%</w:t>
+      </w:r>
+      <w:r>
+        <w:rPr>
+          <w:rFonts w:ascii="Segoe UI Emoji" w:hAnsi="Segoe UI Emoji" w:cs="Segoe UI Emoji"/>
+          <w:sz w:val="20"/>
+          <w:szCs w:val="20"/>
+          <w:lang w:val="en-US"/>
+        </w:rPr>
+        <w:t xml:space="preserve">—from </w:t>
+      </w:r>
+      <w:r>
+        <w:rPr>
+          <w:rFonts w:ascii="Segoe UI Emoji" w:hAnsi="Segoe UI Emoji" w:cs="Segoe UI Emoji"/>
+          <w:b/>
+          <w:bCs/>
+          <w:sz w:val="20"/>
+          <w:szCs w:val="20"/>
+          <w:lang w:val="en-US"/>
+        </w:rPr>
+        <w:t>39.1 µg/m³</w:t>
+      </w:r>
+      <w:r>
+        <w:rPr>
+          <w:rFonts w:ascii="Segoe UI Emoji" w:hAnsi="Segoe UI Emoji" w:cs="Segoe UI Emoji"/>
+          <w:sz w:val="20"/>
+          <w:szCs w:val="20"/>
+          <w:lang w:val="en-US"/>
+        </w:rPr>
+        <w:t xml:space="preserve"> to </w:t>
+      </w:r>
+      <w:r>
+        <w:rPr>
+          <w:rFonts w:ascii="Segoe UI Emoji" w:hAnsi="Segoe UI Emoji" w:cs="Segoe UI Emoji"/>
+          <w:b/>
+          <w:bCs/>
+          <w:sz w:val="20"/>
+          <w:szCs w:val="20"/>
+          <w:lang w:val="en-US"/>
+        </w:rPr>
+        <w:t>55.5 µg/m³</w:t>
+      </w:r>
+      <w:r>
+        <w:rPr>
+          <w:rFonts w:ascii="Segoe UI Emoji" w:hAnsi="Segoe UI Emoji" w:cs="Segoe UI Emoji"/>
+          <w:sz w:val="20"/>
+          <w:szCs w:val="20"/>
+          <w:lang w:val="en-US"/>
+        </w:rPr>
+        <w:t>.</w:t>
       </w:r>
     </w:p>
     <w:p>
       <w:pPr>
-        <w:rPr>
-          <w:lang w:val="en-US"/>
-        </w:rPr>
-      </w:pPr>
+        <w:numPr>
+          <w:ilvl w:val="0"/>
+          <w:numId w:val="2"/>
+        </w:numPr>
+        <w:rPr>
+          <w:rFonts w:ascii="Segoe UI Emoji" w:hAnsi="Segoe UI Emoji" w:cs="Segoe UI Emoji"/>
+          <w:sz w:val="20"/>
+          <w:szCs w:val="20"/>
+          <w:lang w:val="en-US"/>
+        </w:rPr>
+      </w:pPr>
+      <w:r>
+        <w:rPr>
+          <w:rFonts w:ascii="Segoe UI Emoji" w:hAnsi="Segoe UI Emoji" w:cs="Segoe UI Emoji"/>
+          <w:b/>
+          <w:bCs/>
+          <w:sz w:val="20"/>
+          <w:szCs w:val="20"/>
+          <w:lang w:val="en-US"/>
+        </w:rPr>
+        <w:t>Winter peaks</w:t>
+      </w:r>
+      <w:r>
+        <w:rPr>
+          <w:rFonts w:ascii="Segoe UI Emoji" w:hAnsi="Segoe UI Emoji" w:cs="Segoe UI Emoji"/>
+          <w:sz w:val="20"/>
+          <w:szCs w:val="20"/>
+          <w:lang w:val="en-US"/>
+        </w:rPr>
+        <w:t xml:space="preserve"> rose </w:t>
+      </w:r>
+      <w:r>
+        <w:rPr>
+          <w:rFonts w:ascii="Segoe UI Emoji" w:hAnsi="Segoe UI Emoji" w:cs="Segoe UI Emoji"/>
+          <w:b/>
+          <w:bCs/>
+          <w:sz w:val="20"/>
+          <w:szCs w:val="20"/>
+          <w:lang w:val="en-US"/>
+        </w:rPr>
+        <w:t>43.6%</w:t>
+      </w:r>
+      <w:r>
+        <w:rPr>
+          <w:rFonts w:ascii="Segoe UI Emoji" w:hAnsi="Segoe UI Emoji" w:cs="Segoe UI Emoji"/>
+          <w:sz w:val="20"/>
+          <w:szCs w:val="20"/>
+          <w:lang w:val="en-US"/>
+        </w:rPr>
+        <w:t xml:space="preserve">—from </w:t>
+      </w:r>
+      <w:r>
+        <w:rPr>
+          <w:rFonts w:ascii="Segoe UI Emoji" w:hAnsi="Segoe UI Emoji" w:cs="Segoe UI Emoji"/>
+          <w:b/>
+          <w:bCs/>
+          <w:sz w:val="20"/>
+          <w:szCs w:val="20"/>
+          <w:lang w:val="en-US"/>
+        </w:rPr>
+        <w:t>117 µg/m³</w:t>
+      </w:r>
+      <w:r>
+        <w:rPr>
+          <w:rFonts w:ascii="Segoe UI Emoji" w:hAnsi="Segoe UI Emoji" w:cs="Segoe UI Emoji"/>
+          <w:sz w:val="20"/>
+          <w:szCs w:val="20"/>
+          <w:lang w:val="en-US"/>
+        </w:rPr>
+        <w:t xml:space="preserve"> in 1998 to </w:t>
+      </w:r>
+      <w:r>
+        <w:rPr>
+          <w:rFonts w:ascii="Segoe UI Emoji" w:hAnsi="Segoe UI Emoji" w:cs="Segoe UI Emoji"/>
+          <w:b/>
+          <w:bCs/>
+          <w:sz w:val="20"/>
+          <w:szCs w:val="20"/>
+          <w:lang w:val="en-US"/>
+        </w:rPr>
+        <w:t>168 µg/m³</w:t>
+      </w:r>
+      <w:r>
+        <w:rPr>
+          <w:rFonts w:ascii="Segoe UI Emoji" w:hAnsi="Segoe UI Emoji" w:cs="Segoe UI Emoji"/>
+          <w:sz w:val="20"/>
+          <w:szCs w:val="20"/>
+          <w:lang w:val="en-US"/>
+        </w:rPr>
+        <w:t xml:space="preserve"> in 2023.</w:t>
+      </w:r>
     </w:p>
     <w:p>
       <w:pPr>
-        <w:rPr>
-          <w:lang w:val="en-US"/>
-        </w:rPr>
-      </w:pPr>
-      <w:r>
-        <w:rPr>
-          <w:lang w:val="en-US"/>
-        </w:rPr>
-        <w:t xml:space="preserve">The </w:t>
-      </w:r>
-      <w:r>
-        <w:rPr>
-          <w:lang w:val="en-US"/>
-        </w:rPr>
-        <w:t>summer</w:t>
-      </w:r>
-      <w:r>
-        <w:rPr>
-          <w:lang w:val="en-US"/>
-        </w:rPr>
-        <w:t>/monsoon</w:t>
-      </w:r>
-      <w:r>
-        <w:rPr>
-          <w:lang w:val="en-US"/>
-        </w:rPr>
-        <w:t xml:space="preserve"> (March-September)</w:t>
-      </w:r>
-      <w:r>
-        <w:rPr>
+        <w:numPr>
+          <w:ilvl w:val="0"/>
+          <w:numId w:val="2"/>
+        </w:numPr>
+        <w:rPr>
+          <w:rFonts w:ascii="Segoe UI Emoji" w:hAnsi="Segoe UI Emoji" w:cs="Segoe UI Emoji"/>
+          <w:sz w:val="20"/>
+          <w:szCs w:val="20"/>
+          <w:lang w:val="en-US"/>
+        </w:rPr>
+      </w:pPr>
+      <w:r>
+        <w:rPr>
+          <w:rFonts w:ascii="Segoe UI Emoji" w:hAnsi="Segoe UI Emoji" w:cs="Segoe UI Emoji"/>
+          <w:sz w:val="20"/>
+          <w:szCs w:val="20"/>
+          <w:lang w:val="en-US"/>
+        </w:rPr>
+        <w:t xml:space="preserve">In </w:t>
+      </w:r>
+      <w:r>
+        <w:rPr>
+          <w:rFonts w:ascii="Segoe UI Emoji" w:hAnsi="Segoe UI Emoji" w:cs="Segoe UI Emoji"/>
+          <w:b/>
+          <w:bCs/>
+          <w:sz w:val="20"/>
+          <w:szCs w:val="20"/>
+          <w:lang w:val="en-US"/>
+        </w:rPr>
+        <w:t>1998</w:t>
+      </w:r>
+      <w:r>
+        <w:rPr>
+          <w:rFonts w:ascii="Segoe UI Emoji" w:hAnsi="Segoe UI Emoji" w:cs="Segoe UI Emoji"/>
+          <w:sz w:val="20"/>
+          <w:szCs w:val="20"/>
+          <w:lang w:val="en-US"/>
+        </w:rPr>
+        <w:t xml:space="preserve">, certain regions of Delhi still experienced </w:t>
+      </w:r>
+      <w:r>
+        <w:rPr>
+          <w:rFonts w:ascii="Segoe UI Emoji" w:hAnsi="Segoe UI Emoji" w:cs="Segoe UI Emoji"/>
+          <w:b/>
+          <w:bCs/>
+          <w:sz w:val="20"/>
+          <w:szCs w:val="20"/>
+          <w:lang w:val="en-US"/>
+        </w:rPr>
+        <w:t>monthly PM2.5 below 35 µg/m³</w:t>
+      </w:r>
+      <w:r>
+        <w:rPr>
+          <w:rFonts w:ascii="Segoe UI Emoji" w:hAnsi="Segoe UI Emoji" w:cs="Segoe UI Emoji"/>
+          <w:sz w:val="20"/>
+          <w:szCs w:val="20"/>
+          <w:lang w:val="en-US"/>
+        </w:rPr>
+        <w:t xml:space="preserve"> in </w:t>
+      </w:r>
+      <w:r>
+        <w:rPr>
+          <w:rFonts w:ascii="Segoe UI Emoji" w:hAnsi="Segoe UI Emoji" w:cs="Segoe UI Emoji"/>
+          <w:b/>
+          <w:bCs/>
+          <w:sz w:val="20"/>
+          <w:szCs w:val="20"/>
+          <w:lang w:val="en-US"/>
+        </w:rPr>
+        <w:t>4 months</w:t>
+      </w:r>
+      <w:r>
+        <w:rPr>
+          <w:rFonts w:ascii="Segoe UI Emoji" w:hAnsi="Segoe UI Emoji" w:cs="Segoe UI Emoji"/>
+          <w:sz w:val="20"/>
+          <w:szCs w:val="20"/>
+          <w:lang w:val="en-US"/>
+        </w:rPr>
+        <w:t>.</w:t>
+      </w:r>
+      <w:r>
+        <w:rPr>
+          <w:rFonts w:ascii="Segoe UI Emoji" w:hAnsi="Segoe UI Emoji" w:cs="Segoe UI Emoji"/>
+          <w:sz w:val="20"/>
+          <w:szCs w:val="20"/>
           <w:lang w:val="en-US"/>
         </w:rPr>
         <w:t xml:space="preserve"> </w:t>
       </w:r>
       <w:r>
         <w:rPr>
-          <w:lang w:val="en-US"/>
-        </w:rPr>
-        <w:t>PM2.5 average</w:t>
-      </w:r>
-      <w:r>
-        <w:rPr>
-          <w:lang w:val="en-US"/>
-        </w:rPr>
-        <w:t xml:space="preserve"> have jumped </w:t>
-      </w:r>
-      <w:r>
-        <w:rPr>
-          <w:lang w:val="en-US"/>
-        </w:rPr>
-        <w:t>42</w:t>
-      </w:r>
-      <w:r>
-        <w:rPr>
-          <w:lang w:val="en-US"/>
-        </w:rPr>
-        <w:t xml:space="preserve"> percent (</w:t>
-      </w:r>
-      <w:r>
-        <w:rPr>
-          <w:lang w:val="en-US"/>
-        </w:rPr>
-        <w:t>3</w:t>
-      </w:r>
-      <w:r>
-        <w:rPr>
-          <w:lang w:val="en-US"/>
-        </w:rPr>
-        <w:t>9</w:t>
-      </w:r>
-      <w:r>
-        <w:rPr>
-          <w:lang w:val="en-US"/>
-        </w:rPr>
-        <w:t>.1</w:t>
-      </w:r>
-      <w:r>
-        <w:rPr>
-          <w:lang w:val="en-US"/>
-        </w:rPr>
-        <w:t xml:space="preserve"> µg/m³ to </w:t>
-      </w:r>
-      <w:r>
-        <w:rPr>
-          <w:lang w:val="en-US"/>
-        </w:rPr>
-        <w:t>5</w:t>
-      </w:r>
-      <w:r>
-        <w:rPr>
-          <w:lang w:val="en-US"/>
-        </w:rPr>
-        <w:t>5</w:t>
-      </w:r>
-      <w:r>
-        <w:rPr>
-          <w:lang w:val="en-US"/>
-        </w:rPr>
-        <w:t>.5</w:t>
-      </w:r>
-      <w:r>
-        <w:rPr>
-          <w:lang w:val="en-US"/>
-        </w:rPr>
-        <w:t xml:space="preserve"> µg/m³), and winter peaks are up </w:t>
-      </w:r>
-      <w:r>
-        <w:rPr>
-          <w:lang w:val="en-US"/>
-        </w:rPr>
-        <w:t>43.6</w:t>
-      </w:r>
-      <w:r>
-        <w:rPr>
-          <w:lang w:val="en-US"/>
-        </w:rPr>
-        <w:t xml:space="preserve"> percent (11</w:t>
-      </w:r>
-      <w:r>
-        <w:rPr>
-          <w:lang w:val="en-US"/>
-        </w:rPr>
-        <w:t>7</w:t>
-      </w:r>
-      <w:r>
-        <w:rPr>
-          <w:lang w:val="en-US"/>
-        </w:rPr>
-        <w:t xml:space="preserve"> µg/m³ to 16</w:t>
-      </w:r>
-      <w:r>
-        <w:rPr>
-          <w:lang w:val="en-US"/>
-        </w:rPr>
-        <w:t>8</w:t>
-      </w:r>
-      <w:r>
-        <w:rPr>
-          <w:lang w:val="en-US"/>
-        </w:rPr>
-        <w:t xml:space="preserve"> µg/m³). </w:t>
+          <w:rFonts w:ascii="Segoe UI Emoji" w:hAnsi="Segoe UI Emoji" w:cs="Segoe UI Emoji"/>
+          <w:sz w:val="20"/>
+          <w:szCs w:val="20"/>
+          <w:lang w:val="en-US"/>
+        </w:rPr>
+        <w:t xml:space="preserve">By </w:t>
+      </w:r>
+      <w:r>
+        <w:rPr>
+          <w:rFonts w:ascii="Segoe UI Emoji" w:hAnsi="Segoe UI Emoji" w:cs="Segoe UI Emoji"/>
+          <w:b/>
+          <w:bCs/>
+          <w:sz w:val="20"/>
+          <w:szCs w:val="20"/>
+          <w:lang w:val="en-US"/>
+        </w:rPr>
+        <w:t>2023</w:t>
+      </w:r>
+      <w:r>
+        <w:rPr>
+          <w:rFonts w:ascii="Segoe UI Emoji" w:hAnsi="Segoe UI Emoji" w:cs="Segoe UI Emoji"/>
+          <w:sz w:val="20"/>
+          <w:szCs w:val="20"/>
+          <w:lang w:val="en-US"/>
+        </w:rPr>
+        <w:t xml:space="preserve">, </w:t>
+      </w:r>
+      <w:r>
+        <w:rPr>
+          <w:rFonts w:ascii="Segoe UI Emoji" w:hAnsi="Segoe UI Emoji" w:cs="Segoe UI Emoji"/>
+          <w:b/>
+          <w:bCs/>
+          <w:sz w:val="20"/>
+          <w:szCs w:val="20"/>
+          <w:lang w:val="en-US"/>
+        </w:rPr>
+        <w:t>not a single month</w:t>
+      </w:r>
+      <w:r>
+        <w:rPr>
+          <w:rFonts w:ascii="Segoe UI Emoji" w:hAnsi="Segoe UI Emoji" w:cs="Segoe UI Emoji"/>
+          <w:sz w:val="20"/>
+          <w:szCs w:val="20"/>
+          <w:lang w:val="en-US"/>
+        </w:rPr>
+        <w:t xml:space="preserve"> in </w:t>
+      </w:r>
+      <w:r>
+        <w:rPr>
+          <w:rFonts w:ascii="Segoe UI Emoji" w:hAnsi="Segoe UI Emoji" w:cs="Segoe UI Emoji"/>
+          <w:b/>
+          <w:bCs/>
+          <w:sz w:val="20"/>
+          <w:szCs w:val="20"/>
+          <w:lang w:val="en-US"/>
+        </w:rPr>
+        <w:t>any region</w:t>
+      </w:r>
+      <w:r>
+        <w:rPr>
+          <w:rFonts w:ascii="Segoe UI Emoji" w:hAnsi="Segoe UI Emoji" w:cs="Segoe UI Emoji"/>
+          <w:sz w:val="20"/>
+          <w:szCs w:val="20"/>
+          <w:lang w:val="en-US"/>
+        </w:rPr>
+        <w:t xml:space="preserve"> of Delhi dropped below that threshold.</w:t>
       </w:r>
     </w:p>
     <w:p>
       <w:pPr>
-        <w:rPr>
-          <w:lang w:val="en-US"/>
-        </w:rPr>
-      </w:pPr>
+        <w:numPr>
+          <w:ilvl w:val="0"/>
+          <w:numId w:val="2"/>
+        </w:numPr>
+        <w:rPr>
+          <w:rFonts w:ascii="Segoe UI Emoji" w:hAnsi="Segoe UI Emoji" w:cs="Segoe UI Emoji"/>
+          <w:sz w:val="20"/>
+          <w:szCs w:val="20"/>
+          <w:lang w:val="en-US"/>
+        </w:rPr>
+      </w:pPr>
+      <w:r>
+        <w:rPr>
+          <w:rFonts w:ascii="Segoe UI Emoji" w:hAnsi="Segoe UI Emoji" w:cs="Segoe UI Emoji"/>
+          <w:sz w:val="20"/>
+          <w:szCs w:val="20"/>
+          <w:lang w:val="en-US"/>
+        </w:rPr>
+        <w:t xml:space="preserve">In </w:t>
+      </w:r>
+      <w:r>
+        <w:rPr>
+          <w:rFonts w:ascii="Segoe UI Emoji" w:hAnsi="Segoe UI Emoji" w:cs="Segoe UI Emoji"/>
+          <w:b/>
+          <w:bCs/>
+          <w:sz w:val="20"/>
+          <w:szCs w:val="20"/>
+          <w:lang w:val="en-US"/>
+        </w:rPr>
+        <w:t>2023</w:t>
+      </w:r>
+      <w:r>
+        <w:rPr>
+          <w:rFonts w:ascii="Segoe UI Emoji" w:hAnsi="Segoe UI Emoji" w:cs="Segoe UI Emoji"/>
+          <w:sz w:val="20"/>
+          <w:szCs w:val="20"/>
+          <w:lang w:val="en-US"/>
+        </w:rPr>
+        <w:t xml:space="preserve">, some regions of Delhi recorded </w:t>
+      </w:r>
+      <w:r>
+        <w:rPr>
+          <w:rFonts w:ascii="Segoe UI Emoji" w:hAnsi="Segoe UI Emoji" w:cs="Segoe UI Emoji"/>
+          <w:b/>
+          <w:bCs/>
+          <w:sz w:val="20"/>
+          <w:szCs w:val="20"/>
+          <w:lang w:val="en-US"/>
+        </w:rPr>
+        <w:t>monthly average PM2.5 exceeding 180 µg/m³</w:t>
+      </w:r>
+      <w:r>
+        <w:rPr>
+          <w:rFonts w:ascii="Segoe UI Emoji" w:hAnsi="Segoe UI Emoji" w:cs="Segoe UI Emoji"/>
+          <w:sz w:val="20"/>
+          <w:szCs w:val="20"/>
+          <w:lang w:val="en-US"/>
+        </w:rPr>
+        <w:t xml:space="preserve"> in </w:t>
+      </w:r>
+      <w:r>
+        <w:rPr>
+          <w:rFonts w:ascii="Segoe UI Emoji" w:hAnsi="Segoe UI Emoji" w:cs="Segoe UI Emoji"/>
+          <w:b/>
+          <w:bCs/>
+          <w:sz w:val="20"/>
+          <w:szCs w:val="20"/>
+          <w:lang w:val="en-US"/>
+        </w:rPr>
+        <w:t>5 months</w:t>
+      </w:r>
+      <w:r>
+        <w:rPr>
+          <w:rFonts w:ascii="Segoe UI Emoji" w:hAnsi="Segoe UI Emoji" w:cs="Segoe UI Emoji"/>
+          <w:sz w:val="20"/>
+          <w:szCs w:val="20"/>
+          <w:lang w:val="en-US"/>
+        </w:rPr>
+        <w:t xml:space="preserve">, compared to only </w:t>
+      </w:r>
+      <w:r>
+        <w:rPr>
+          <w:rFonts w:ascii="Segoe UI Emoji" w:hAnsi="Segoe UI Emoji" w:cs="Segoe UI Emoji"/>
+          <w:b/>
+          <w:bCs/>
+          <w:sz w:val="20"/>
+          <w:szCs w:val="20"/>
+          <w:lang w:val="en-US"/>
+        </w:rPr>
+        <w:t>2 months</w:t>
+      </w:r>
+      <w:r>
+        <w:rPr>
+          <w:rFonts w:ascii="Segoe UI Emoji" w:hAnsi="Segoe UI Emoji" w:cs="Segoe UI Emoji"/>
+          <w:sz w:val="20"/>
+          <w:szCs w:val="20"/>
+          <w:lang w:val="en-US"/>
+        </w:rPr>
+        <w:t xml:space="preserve"> in 1998.</w:t>
+      </w:r>
     </w:p>
     <w:p>
       <w:pPr>
-        <w:rPr>
-          <w:lang w:val="en-US"/>
-        </w:rPr>
-      </w:pPr>
-      <w:r>
-        <w:rPr>
-          <w:lang w:val="en-US"/>
-        </w:rPr>
-        <w:t>In 1998,</w:t>
-      </w:r>
-      <w:r>
-        <w:rPr>
-          <w:lang w:val="en-US"/>
-        </w:rPr>
-        <w:t xml:space="preserve"> certain regions of</w:t>
-      </w:r>
-      <w:r>
-        <w:rPr>
-          <w:lang w:val="en-US"/>
-        </w:rPr>
-        <w:t xml:space="preserve"> Delhi still </w:t>
-      </w:r>
-      <w:r>
-        <w:rPr>
-          <w:lang w:val="en-US"/>
-        </w:rPr>
-        <w:t>witnessed “relatively” low pollution levels below</w:t>
-      </w:r>
-      <w:r>
-        <w:rPr>
-          <w:lang w:val="en-US"/>
-        </w:rPr>
-        <w:t xml:space="preserve"> 35 µg/m³</w:t>
-      </w:r>
-      <w:r>
-        <w:rPr>
-          <w:lang w:val="en-US"/>
-        </w:rPr>
-        <w:t xml:space="preserve"> in 4 months</w:t>
-      </w:r>
-      <w:r>
-        <w:rPr>
-          <w:lang w:val="en-US"/>
-        </w:rPr>
-        <w:t>; in 2023, not a single month dips below that threshold</w:t>
-      </w:r>
-      <w:r>
-        <w:rPr>
-          <w:lang w:val="en-US"/>
-        </w:rPr>
-        <w:t xml:space="preserve"> in any region</w:t>
-      </w:r>
-      <w:r>
-        <w:rPr>
-          <w:lang w:val="en-US"/>
-        </w:rPr>
-        <w:t xml:space="preserve">. </w:t>
-      </w:r>
+        <w:ind w:left="720"/>
+        <w:rPr>
+          <w:rFonts w:ascii="Segoe UI Emoji" w:hAnsi="Segoe UI Emoji" w:cs="Segoe UI Emoji"/>
+          <w:sz w:val="20"/>
+          <w:szCs w:val="20"/>
+          <w:lang w:val="en-US"/>
+        </w:rPr>
+      </w:pPr>
     </w:p>
     <w:p>
       <w:pPr>
         <w:rPr>
-          <w:lang w:val="en-US"/>
-        </w:rPr>
-      </w:pPr>
+          <w:rFonts w:ascii="Segoe UI Emoji" w:hAnsi="Segoe UI Emoji" w:cs="Segoe UI Emoji"/>
+          <w:sz w:val="20"/>
+          <w:szCs w:val="20"/>
+          <w:lang w:val="en-US"/>
+        </w:rPr>
+      </w:pPr>
+      <w:r>
+        <w:rPr>
+          <w:rFonts w:ascii="Segoe UI Emoji" w:hAnsi="Segoe UI Emoji" w:cs="Segoe UI Emoji"/>
+          <w:sz w:val="20"/>
+          <w:szCs w:val="20"/>
+          <w:lang w:val="en-US"/>
+        </w:rPr>
+        <w:t xml:space="preserve">This </w:t>
+      </w:r>
+      <w:proofErr w:type="gramStart"/>
+      <w:r>
+        <w:rPr>
+          <w:rFonts w:ascii="Segoe UI Emoji" w:hAnsi="Segoe UI Emoji" w:cs="Segoe UI Emoji"/>
+          <w:sz w:val="20"/>
+          <w:szCs w:val="20"/>
+          <w:lang w:val="en-US"/>
+        </w:rPr>
+        <w:t>isn’t</w:t>
+      </w:r>
+      <w:proofErr w:type="gramEnd"/>
+      <w:r>
+        <w:rPr>
+          <w:rFonts w:ascii="Segoe UI Emoji" w:hAnsi="Segoe UI Emoji" w:cs="Segoe UI Emoji"/>
+          <w:sz w:val="20"/>
+          <w:szCs w:val="20"/>
+          <w:lang w:val="en-US"/>
+        </w:rPr>
+        <w:t xml:space="preserve"> just a winter menace—</w:t>
+      </w:r>
+      <w:proofErr w:type="gramStart"/>
+      <w:r>
+        <w:rPr>
+          <w:rFonts w:ascii="Segoe UI Emoji" w:hAnsi="Segoe UI Emoji" w:cs="Segoe UI Emoji"/>
+          <w:sz w:val="20"/>
+          <w:szCs w:val="20"/>
+          <w:lang w:val="en-US"/>
+        </w:rPr>
+        <w:t>it’s</w:t>
+      </w:r>
+      <w:proofErr w:type="gramEnd"/>
+      <w:r>
+        <w:rPr>
+          <w:rFonts w:ascii="Segoe UI Emoji" w:hAnsi="Segoe UI Emoji" w:cs="Segoe UI Emoji"/>
+          <w:sz w:val="20"/>
+          <w:szCs w:val="20"/>
+          <w:lang w:val="en-US"/>
+        </w:rPr>
+        <w:t xml:space="preserve"> an around-the-clock assault on every lung and every heartbeat. And while this </w:t>
+      </w:r>
+      <w:proofErr w:type="gramStart"/>
+      <w:r>
+        <w:rPr>
+          <w:rFonts w:ascii="Segoe UI Emoji" w:hAnsi="Segoe UI Emoji" w:cs="Segoe UI Emoji"/>
+          <w:sz w:val="20"/>
+          <w:szCs w:val="20"/>
+          <w:lang w:val="en-US"/>
+        </w:rPr>
+        <w:t>particular dataset</w:t>
+      </w:r>
+      <w:proofErr w:type="gramEnd"/>
+      <w:r>
+        <w:rPr>
+          <w:rFonts w:ascii="Segoe UI Emoji" w:hAnsi="Segoe UI Emoji" w:cs="Segoe UI Emoji"/>
+          <w:sz w:val="20"/>
+          <w:szCs w:val="20"/>
+          <w:lang w:val="en-US"/>
+        </w:rPr>
+        <w:t xml:space="preserve"> focuses on Delhi, the trend generally holds across the wider </w:t>
+      </w:r>
+      <w:r>
+        <w:rPr>
+          <w:rFonts w:ascii="Segoe UI Emoji" w:hAnsi="Segoe UI Emoji" w:cs="Segoe UI Emoji"/>
+          <w:b/>
+          <w:bCs/>
+          <w:sz w:val="20"/>
+          <w:szCs w:val="20"/>
+          <w:lang w:val="en-US"/>
+        </w:rPr>
+        <w:t>Indo-Gangetic Plain</w:t>
+      </w:r>
+      <w:r>
+        <w:rPr>
+          <w:rFonts w:ascii="Segoe UI Emoji" w:hAnsi="Segoe UI Emoji" w:cs="Segoe UI Emoji"/>
+          <w:sz w:val="20"/>
+          <w:szCs w:val="20"/>
+          <w:lang w:val="en-US"/>
+        </w:rPr>
+        <w:t xml:space="preserve">, the </w:t>
+      </w:r>
+      <w:r>
+        <w:rPr>
+          <w:rFonts w:ascii="Segoe UI Emoji" w:hAnsi="Segoe UI Emoji" w:cs="Segoe UI Emoji"/>
+          <w:b/>
+          <w:bCs/>
+          <w:sz w:val="20"/>
+          <w:szCs w:val="20"/>
+          <w:lang w:val="en-US"/>
+        </w:rPr>
+        <w:t>most polluted region in the world</w:t>
+      </w:r>
+      <w:r>
+        <w:rPr>
+          <w:rFonts w:ascii="Segoe UI Emoji" w:hAnsi="Segoe UI Emoji" w:cs="Segoe UI Emoji"/>
+          <w:sz w:val="20"/>
+          <w:szCs w:val="20"/>
+          <w:lang w:val="en-US"/>
+        </w:rPr>
+        <w:t>.</w:t>
+      </w:r>
     </w:p>
     <w:p>
       <w:pPr>
         <w:rPr>
-          <w:lang w:val="en-US"/>
-        </w:rPr>
-      </w:pPr>
-      <w:r>
-        <w:rPr>
-          <w:lang w:val="en-US"/>
-        </w:rPr>
-        <w:t>Furthermore</w:t>
-      </w:r>
-      <w:r>
-        <w:rPr>
-          <w:lang w:val="en-US"/>
-        </w:rPr>
-        <w:t xml:space="preserve">, in 2023, certain regions of Delhi saw monthly average PM2.5 exceeding 180 </w:t>
-      </w:r>
-      <w:r>
-        <w:rPr>
-          <w:lang w:val="en-US"/>
-        </w:rPr>
-        <w:t>µg/m³</w:t>
-      </w:r>
-      <w:r>
-        <w:rPr>
-          <w:lang w:val="en-US"/>
-        </w:rPr>
-        <w:t xml:space="preserve"> in 5 months, while in 1998 such levels were observed only in 2 months.</w:t>
+          <w:rFonts w:ascii="Segoe UI Emoji" w:hAnsi="Segoe UI Emoji" w:cs="Segoe UI Emoji"/>
+          <w:sz w:val="20"/>
+          <w:szCs w:val="20"/>
+          <w:lang w:val="en-US"/>
+        </w:rPr>
+      </w:pPr>
+      <w:r>
+        <w:rPr>
+          <w:rFonts w:ascii="Segoe UI Emoji" w:hAnsi="Segoe UI Emoji" w:cs="Segoe UI Emoji"/>
+          <w:sz w:val="20"/>
+          <w:szCs w:val="20"/>
+          <w:lang w:val="en-US"/>
+        </w:rPr>
+        <w:t xml:space="preserve">Yet, policies and public discourse still follow the </w:t>
+      </w:r>
+      <w:r>
+        <w:rPr>
+          <w:rFonts w:ascii="Segoe UI Emoji" w:hAnsi="Segoe UI Emoji" w:cs="Segoe UI Emoji"/>
+          <w:b/>
+          <w:bCs/>
+          <w:sz w:val="20"/>
+          <w:szCs w:val="20"/>
+          <w:lang w:val="en-US"/>
+        </w:rPr>
+        <w:t>"</w:t>
+      </w:r>
+      <w:r>
+        <w:rPr>
+          <w:rFonts w:ascii="Segoe UI Emoji" w:hAnsi="Segoe UI Emoji" w:cs="Segoe UI Emoji"/>
+          <w:b/>
+          <w:bCs/>
+          <w:sz w:val="20"/>
+          <w:szCs w:val="20"/>
+          <w:lang w:val="en-US"/>
+        </w:rPr>
+        <w:t>winter</w:t>
+      </w:r>
+      <w:r>
+        <w:rPr>
+          <w:rFonts w:ascii="Segoe UI Emoji" w:hAnsi="Segoe UI Emoji" w:cs="Segoe UI Emoji"/>
+          <w:b/>
+          <w:bCs/>
+          <w:sz w:val="20"/>
+          <w:szCs w:val="20"/>
+          <w:lang w:val="en-US"/>
+        </w:rPr>
+        <w:t xml:space="preserve"> </w:t>
+      </w:r>
+      <w:proofErr w:type="gramStart"/>
+      <w:r>
+        <w:rPr>
+          <w:rFonts w:ascii="Segoe UI Emoji" w:hAnsi="Segoe UI Emoji" w:cs="Segoe UI Emoji"/>
+          <w:b/>
+          <w:bCs/>
+          <w:sz w:val="20"/>
+          <w:szCs w:val="20"/>
+          <w:lang w:val="en-US"/>
+        </w:rPr>
+        <w:t>calendar"</w:t>
+      </w:r>
+      <w:r>
+        <w:rPr>
+          <w:rFonts w:ascii="Segoe UI Emoji" w:hAnsi="Segoe UI Emoji" w:cs="Segoe UI Emoji"/>
+          <w:sz w:val="20"/>
+          <w:szCs w:val="20"/>
+          <w:lang w:val="en-US"/>
+        </w:rPr>
+        <w:t>—</w:t>
+      </w:r>
+      <w:proofErr w:type="gramEnd"/>
+      <w:r>
+        <w:rPr>
+          <w:rFonts w:ascii="Segoe UI Emoji" w:hAnsi="Segoe UI Emoji" w:cs="Segoe UI Emoji"/>
+          <w:sz w:val="20"/>
+          <w:szCs w:val="20"/>
+          <w:lang w:val="en-US"/>
+        </w:rPr>
+        <w:t>with monitoring, enforcement, and action largely</w:t>
+      </w:r>
+      <w:r>
+        <w:rPr>
+          <w:rFonts w:ascii="Segoe UI Emoji" w:hAnsi="Segoe UI Emoji" w:cs="Segoe UI Emoji"/>
+          <w:sz w:val="20"/>
+          <w:szCs w:val="20"/>
+          <w:lang w:val="en-US"/>
+        </w:rPr>
+        <w:t xml:space="preserve"> relatively</w:t>
+      </w:r>
+      <w:r>
+        <w:rPr>
+          <w:rFonts w:ascii="Segoe UI Emoji" w:hAnsi="Segoe UI Emoji" w:cs="Segoe UI Emoji"/>
+          <w:sz w:val="20"/>
+          <w:szCs w:val="20"/>
+          <w:lang w:val="en-US"/>
+        </w:rPr>
+        <w:t xml:space="preserve"> dormant from spring</w:t>
+      </w:r>
+      <w:r>
+        <w:rPr>
+          <w:rFonts w:ascii="Segoe UI Emoji" w:hAnsi="Segoe UI Emoji" w:cs="Segoe UI Emoji"/>
+          <w:sz w:val="20"/>
+          <w:szCs w:val="20"/>
+          <w:lang w:val="en-US"/>
+        </w:rPr>
+        <w:t xml:space="preserve"> (Feb-March)</w:t>
+      </w:r>
+      <w:r>
+        <w:rPr>
+          <w:rFonts w:ascii="Segoe UI Emoji" w:hAnsi="Segoe UI Emoji" w:cs="Segoe UI Emoji"/>
+          <w:sz w:val="20"/>
+          <w:szCs w:val="20"/>
+          <w:lang w:val="en-US"/>
+        </w:rPr>
+        <w:t xml:space="preserve"> to early autumn</w:t>
+      </w:r>
+      <w:r>
+        <w:rPr>
+          <w:rFonts w:ascii="Segoe UI Emoji" w:hAnsi="Segoe UI Emoji" w:cs="Segoe UI Emoji"/>
+          <w:sz w:val="20"/>
+          <w:szCs w:val="20"/>
+          <w:lang w:val="en-US"/>
+        </w:rPr>
+        <w:t xml:space="preserve"> (October Start)</w:t>
+      </w:r>
+      <w:r>
+        <w:rPr>
+          <w:rFonts w:ascii="Segoe UI Emoji" w:hAnsi="Segoe UI Emoji" w:cs="Segoe UI Emoji"/>
+          <w:sz w:val="20"/>
+          <w:szCs w:val="20"/>
+          <w:lang w:val="en-US"/>
+        </w:rPr>
+        <w:t>.</w:t>
+      </w:r>
+      <w:r>
+        <w:rPr>
+          <w:rFonts w:ascii="Segoe UI Emoji" w:hAnsi="Segoe UI Emoji" w:cs="Segoe UI Emoji"/>
+          <w:sz w:val="20"/>
+          <w:szCs w:val="20"/>
+          <w:lang w:val="en-US"/>
+        </w:rPr>
+        <w:t xml:space="preserve"> </w:t>
       </w:r>
     </w:p>
     <w:p>
       <w:pPr>
         <w:rPr>
+          <w:rFonts w:ascii="Segoe UI Emoji" w:hAnsi="Segoe UI Emoji" w:cs="Segoe UI Emoji"/>
+          <w:sz w:val="20"/>
+          <w:szCs w:val="20"/>
           <w:lang w:val="en-US"/>
         </w:rPr>
       </w:pPr>
@@ -434,147 +993,454 @@
     <w:p>
       <w:pPr>
         <w:rPr>
-          <w:lang w:val="en-US"/>
-        </w:rPr>
-      </w:pPr>
-      <w:r>
-        <w:rPr>
-          <w:lang w:val="en-US"/>
-        </w:rPr>
-        <w:t>This isn’t just a winter menace—it’s an around-the-clock assault on every lung and every heartbeat a</w:t>
-      </w:r>
-      <w:r>
-        <w:rPr>
-          <w:lang w:val="en-US"/>
-        </w:rPr>
-        <w:t>nd the pattern generally holds for the wider</w:t>
-      </w:r>
-      <w:r>
-        <w:rPr>
-          <w:lang w:val="en-US"/>
-        </w:rPr>
-        <w:t xml:space="preserve"> Indo-Gangetic Plain</w:t>
-      </w:r>
-      <w:r>
-        <w:rPr>
-          <w:lang w:val="en-US"/>
-        </w:rPr>
-        <w:t xml:space="preserve"> region (not shown in this data)</w:t>
-      </w:r>
-      <w:r>
-        <w:rPr>
-          <w:lang w:val="en-US"/>
-        </w:rPr>
-        <w:t>, the world’s most polluted region</w:t>
-      </w:r>
-      <w:r>
-        <w:rPr>
-          <w:lang w:val="en-US"/>
-        </w:rPr>
-        <w:t xml:space="preserve"> (of which Delhi is a part)</w:t>
-      </w:r>
-      <w:r>
-        <w:rPr>
-          <w:lang w:val="en-US"/>
-        </w:rPr>
-        <w:t>.</w:t>
+          <w:rFonts w:ascii="Segoe UI Emoji" w:hAnsi="Segoe UI Emoji" w:cs="Segoe UI Emoji"/>
+          <w:sz w:val="20"/>
+          <w:szCs w:val="20"/>
+          <w:lang w:val="en-US"/>
+        </w:rPr>
+      </w:pPr>
+      <w:r>
+        <w:rPr>
+          <w:rFonts w:ascii="Segoe UI Emoji" w:hAnsi="Segoe UI Emoji" w:cs="Segoe UI Emoji"/>
+          <w:sz w:val="20"/>
+          <w:szCs w:val="20"/>
+          <w:lang w:val="en-US"/>
+        </w:rPr>
+        <w:t xml:space="preserve">The progress from all the action in winter months is in large parts undone by the slack of summer months due to the faulty assumption that non-winter months are somehow not polluted. They might </w:t>
+      </w:r>
+      <w:proofErr w:type="gramStart"/>
+      <w:r>
+        <w:rPr>
+          <w:rFonts w:ascii="Segoe UI Emoji" w:hAnsi="Segoe UI Emoji" w:cs="Segoe UI Emoji"/>
+          <w:sz w:val="20"/>
+          <w:szCs w:val="20"/>
+          <w:lang w:val="en-US"/>
+        </w:rPr>
+        <w:t>be  less</w:t>
+      </w:r>
+      <w:proofErr w:type="gramEnd"/>
+      <w:r>
+        <w:rPr>
+          <w:rFonts w:ascii="Segoe UI Emoji" w:hAnsi="Segoe UI Emoji" w:cs="Segoe UI Emoji"/>
+          <w:sz w:val="20"/>
+          <w:szCs w:val="20"/>
+          <w:lang w:val="en-US"/>
+        </w:rPr>
+        <w:t xml:space="preserve"> polluted </w:t>
+      </w:r>
+      <w:proofErr w:type="gramStart"/>
+      <w:r>
+        <w:rPr>
+          <w:rFonts w:ascii="Segoe UI Emoji" w:hAnsi="Segoe UI Emoji" w:cs="Segoe UI Emoji"/>
+          <w:sz w:val="20"/>
+          <w:szCs w:val="20"/>
+          <w:lang w:val="en-US"/>
+        </w:rPr>
+        <w:t>then</w:t>
+      </w:r>
+      <w:proofErr w:type="gramEnd"/>
+      <w:r>
+        <w:rPr>
+          <w:rFonts w:ascii="Segoe UI Emoji" w:hAnsi="Segoe UI Emoji" w:cs="Segoe UI Emoji"/>
+          <w:sz w:val="20"/>
+          <w:szCs w:val="20"/>
+          <w:lang w:val="en-US"/>
+        </w:rPr>
+        <w:t xml:space="preserve"> winter months, but they are still severely polluted. That is the key message.</w:t>
       </w:r>
     </w:p>
     <w:p>
       <w:pPr>
         <w:rPr>
-          <w:lang w:val="en-US"/>
-        </w:rPr>
-      </w:pPr>
+          <w:rFonts w:ascii="Segoe UI Emoji" w:hAnsi="Segoe UI Emoji" w:cs="Segoe UI Emoji"/>
+          <w:sz w:val="20"/>
+          <w:szCs w:val="20"/>
+          <w:lang w:val="en-US"/>
+        </w:rPr>
+      </w:pPr>
+      <w:r>
+        <w:rPr>
+          <w:rFonts w:ascii="Segoe UI Emoji" w:hAnsi="Segoe UI Emoji" w:cs="Segoe UI Emoji"/>
+          <w:sz w:val="20"/>
+          <w:szCs w:val="20"/>
+          <w:lang w:val="en-US"/>
+        </w:rPr>
+        <w:br/>
+        <w:t xml:space="preserve">We need a </w:t>
+      </w:r>
+      <w:r>
+        <w:rPr>
+          <w:rFonts w:ascii="Segoe UI Emoji" w:hAnsi="Segoe UI Emoji" w:cs="Segoe UI Emoji"/>
+          <w:b/>
+          <w:bCs/>
+          <w:sz w:val="20"/>
+          <w:szCs w:val="20"/>
+          <w:lang w:val="en-US"/>
+        </w:rPr>
+        <w:t>365-day action plan</w:t>
+      </w:r>
+      <w:r>
+        <w:rPr>
+          <w:rFonts w:ascii="Segoe UI Emoji" w:hAnsi="Segoe UI Emoji" w:cs="Segoe UI Emoji"/>
+          <w:sz w:val="20"/>
+          <w:szCs w:val="20"/>
+          <w:lang w:val="en-US"/>
+        </w:rPr>
+        <w:t>, not</w:t>
+      </w:r>
+      <w:r>
+        <w:rPr>
+          <w:rFonts w:ascii="Segoe UI Emoji" w:hAnsi="Segoe UI Emoji" w:cs="Segoe UI Emoji"/>
+          <w:sz w:val="20"/>
+          <w:szCs w:val="20"/>
+          <w:lang w:val="en-US"/>
+        </w:rPr>
+        <w:t xml:space="preserve"> just</w:t>
+      </w:r>
+      <w:r>
+        <w:rPr>
+          <w:rFonts w:ascii="Segoe UI Emoji" w:hAnsi="Segoe UI Emoji" w:cs="Segoe UI Emoji"/>
+          <w:sz w:val="20"/>
+          <w:szCs w:val="20"/>
+          <w:lang w:val="en-US"/>
+        </w:rPr>
+        <w:t xml:space="preserve"> seasonal fixes. That means:</w:t>
+      </w:r>
     </w:p>
     <w:p>
       <w:pPr>
-        <w:rPr>
-          <w:lang w:val="en-US"/>
-        </w:rPr>
-      </w:pPr>
-      <w:r>
-        <w:rPr>
-          <w:lang w:val="en-US"/>
-        </w:rPr>
-        <w:t xml:space="preserve">Yet policies and public attention still follow the smog calendar—spring and summer pass with monitoring and enforcement on autopilot, only to ramp up again in October. </w:t>
+        <w:numPr>
+          <w:ilvl w:val="0"/>
+          <w:numId w:val="3"/>
+        </w:numPr>
+        <w:rPr>
+          <w:rFonts w:ascii="Segoe UI Emoji" w:hAnsi="Segoe UI Emoji" w:cs="Segoe UI Emoji"/>
+          <w:sz w:val="20"/>
+          <w:szCs w:val="20"/>
+          <w:lang w:val="en-US"/>
+        </w:rPr>
+      </w:pPr>
+      <w:r>
+        <w:rPr>
+          <w:rFonts w:ascii="Segoe UI Emoji" w:hAnsi="Segoe UI Emoji" w:cs="Segoe UI Emoji"/>
+          <w:sz w:val="20"/>
+          <w:szCs w:val="20"/>
+          <w:lang w:val="en-US"/>
+        </w:rPr>
+        <w:t xml:space="preserve">Sustaining </w:t>
+      </w:r>
+      <w:r>
+        <w:rPr>
+          <w:rFonts w:ascii="Segoe UI Emoji" w:hAnsi="Segoe UI Emoji" w:cs="Segoe UI Emoji"/>
+          <w:b/>
+          <w:bCs/>
+          <w:sz w:val="20"/>
+          <w:szCs w:val="20"/>
+          <w:lang w:val="en-US"/>
+        </w:rPr>
+        <w:t>vehicle curbs</w:t>
+      </w:r>
+      <w:r>
+        <w:rPr>
+          <w:rFonts w:ascii="Segoe UI Emoji" w:hAnsi="Segoe UI Emoji" w:cs="Segoe UI Emoji"/>
+          <w:sz w:val="20"/>
+          <w:szCs w:val="20"/>
+          <w:lang w:val="en-US"/>
+        </w:rPr>
+        <w:t xml:space="preserve">, </w:t>
+      </w:r>
+      <w:r>
+        <w:rPr>
+          <w:rFonts w:ascii="Segoe UI Emoji" w:hAnsi="Segoe UI Emoji" w:cs="Segoe UI Emoji"/>
+          <w:b/>
+          <w:bCs/>
+          <w:sz w:val="20"/>
+          <w:szCs w:val="20"/>
+          <w:lang w:val="en-US"/>
+        </w:rPr>
+        <w:t>construction limits</w:t>
+      </w:r>
+      <w:r>
+        <w:rPr>
+          <w:rFonts w:ascii="Segoe UI Emoji" w:hAnsi="Segoe UI Emoji" w:cs="Segoe UI Emoji"/>
+          <w:sz w:val="20"/>
+          <w:szCs w:val="20"/>
+          <w:lang w:val="en-US"/>
+        </w:rPr>
+        <w:t xml:space="preserve">, </w:t>
+      </w:r>
+      <w:r>
+        <w:rPr>
+          <w:rFonts w:ascii="Segoe UI Emoji" w:hAnsi="Segoe UI Emoji" w:cs="Segoe UI Emoji"/>
+          <w:b/>
+          <w:bCs/>
+          <w:sz w:val="20"/>
+          <w:szCs w:val="20"/>
+          <w:lang w:val="en-US"/>
+        </w:rPr>
+        <w:t>emergency alerts</w:t>
+      </w:r>
+      <w:r>
+        <w:rPr>
+          <w:rFonts w:ascii="Segoe UI Emoji" w:hAnsi="Segoe UI Emoji" w:cs="Segoe UI Emoji"/>
+          <w:sz w:val="20"/>
+          <w:szCs w:val="20"/>
+          <w:lang w:val="en-US"/>
+        </w:rPr>
+        <w:t xml:space="preserve">, and </w:t>
+      </w:r>
+      <w:r>
+        <w:rPr>
+          <w:rFonts w:ascii="Segoe UI Emoji" w:hAnsi="Segoe UI Emoji" w:cs="Segoe UI Emoji"/>
+          <w:b/>
+          <w:bCs/>
+          <w:sz w:val="20"/>
+          <w:szCs w:val="20"/>
+          <w:lang w:val="en-US"/>
+        </w:rPr>
+        <w:t>community outreach</w:t>
+      </w:r>
+      <w:r>
+        <w:rPr>
+          <w:rFonts w:ascii="Segoe UI Emoji" w:hAnsi="Segoe UI Emoji" w:cs="Segoe UI Emoji"/>
+          <w:b/>
+          <w:bCs/>
+          <w:sz w:val="20"/>
+          <w:szCs w:val="20"/>
+          <w:lang w:val="en-US"/>
+        </w:rPr>
+        <w:t>, etc.</w:t>
+      </w:r>
+      <w:r>
+        <w:rPr>
+          <w:rFonts w:ascii="Segoe UI Emoji" w:hAnsi="Segoe UI Emoji" w:cs="Segoe UI Emoji"/>
+          <w:sz w:val="20"/>
+          <w:szCs w:val="20"/>
+          <w:lang w:val="en-US"/>
+        </w:rPr>
+        <w:t xml:space="preserve"> beyond winter</w:t>
+      </w:r>
+      <w:r>
+        <w:rPr>
+          <w:rFonts w:ascii="Segoe UI Emoji" w:hAnsi="Segoe UI Emoji" w:cs="Segoe UI Emoji"/>
+          <w:sz w:val="20"/>
+          <w:szCs w:val="20"/>
+          <w:lang w:val="en-US"/>
+        </w:rPr>
+        <w:t xml:space="preserve"> with the same rigor</w:t>
+      </w:r>
+      <w:r>
+        <w:rPr>
+          <w:rFonts w:ascii="Segoe UI Emoji" w:hAnsi="Segoe UI Emoji" w:cs="Segoe UI Emoji"/>
+          <w:sz w:val="20"/>
+          <w:szCs w:val="20"/>
+          <w:lang w:val="en-US"/>
+        </w:rPr>
+        <w:t>.</w:t>
       </w:r>
     </w:p>
     <w:p>
       <w:pPr>
-        <w:rPr>
-          <w:lang w:val="en-US"/>
-        </w:rPr>
-      </w:pPr>
+        <w:numPr>
+          <w:ilvl w:val="0"/>
+          <w:numId w:val="3"/>
+        </w:numPr>
+        <w:rPr>
+          <w:rFonts w:ascii="Segoe UI Emoji" w:hAnsi="Segoe UI Emoji" w:cs="Segoe UI Emoji"/>
+          <w:sz w:val="20"/>
+          <w:szCs w:val="20"/>
+          <w:lang w:val="en-US"/>
+        </w:rPr>
+      </w:pPr>
+      <w:r>
+        <w:rPr>
+          <w:rFonts w:ascii="Segoe UI Emoji" w:hAnsi="Segoe UI Emoji" w:cs="Segoe UI Emoji"/>
+          <w:sz w:val="20"/>
+          <w:szCs w:val="20"/>
+          <w:lang w:val="en-US"/>
+        </w:rPr>
+        <w:t xml:space="preserve">Enforcing real-time responses and public health protections </w:t>
+      </w:r>
+      <w:r>
+        <w:rPr>
+          <w:rFonts w:ascii="Segoe UI Emoji" w:hAnsi="Segoe UI Emoji" w:cs="Segoe UI Emoji"/>
+          <w:b/>
+          <w:bCs/>
+          <w:sz w:val="20"/>
+          <w:szCs w:val="20"/>
+          <w:lang w:val="en-US"/>
+        </w:rPr>
+        <w:t>through summer, heatwaves, and monsoons</w:t>
+      </w:r>
+      <w:r>
+        <w:rPr>
+          <w:rFonts w:ascii="Segoe UI Emoji" w:hAnsi="Segoe UI Emoji" w:cs="Segoe UI Emoji"/>
+          <w:sz w:val="20"/>
+          <w:szCs w:val="20"/>
+          <w:lang w:val="en-US"/>
+        </w:rPr>
+        <w:t>.</w:t>
+      </w:r>
     </w:p>
     <w:p>
       <w:pPr>
-        <w:rPr>
-          <w:lang w:val="en-US"/>
-        </w:rPr>
-      </w:pPr>
-      <w:r>
-        <w:rPr>
-          <w:lang w:val="en-US"/>
-        </w:rPr>
-        <w:t>That must change. We need a year-round action plan built on the same vehicle curbs, construction limits, emergency alerts and community outreach</w:t>
-      </w:r>
-      <w:r>
-        <w:rPr>
-          <w:lang w:val="en-US"/>
-        </w:rPr>
-        <w:t>, etc.</w:t>
-      </w:r>
-      <w:r>
-        <w:rPr>
-          <w:lang w:val="en-US"/>
-        </w:rPr>
-        <w:t xml:space="preserve"> honed for winter, but sustained through heat and monsoon</w:t>
-      </w:r>
-      <w:r>
-        <w:rPr>
-          <w:lang w:val="en-US"/>
-        </w:rPr>
-        <w:t>, throughout the year</w:t>
-      </w:r>
-      <w:r>
-        <w:rPr>
-          <w:lang w:val="en-US"/>
-        </w:rPr>
-        <w:t xml:space="preserve">. </w:t>
+        <w:numPr>
+          <w:ilvl w:val="0"/>
+          <w:numId w:val="3"/>
+        </w:numPr>
+        <w:rPr>
+          <w:rFonts w:ascii="Segoe UI Emoji" w:hAnsi="Segoe UI Emoji" w:cs="Segoe UI Emoji"/>
+          <w:sz w:val="20"/>
+          <w:szCs w:val="20"/>
+          <w:lang w:val="en-US"/>
+        </w:rPr>
+      </w:pPr>
+      <w:r>
+        <w:rPr>
+          <w:rFonts w:ascii="Segoe UI Emoji" w:hAnsi="Segoe UI Emoji" w:cs="Segoe UI Emoji"/>
+          <w:sz w:val="20"/>
+          <w:szCs w:val="20"/>
+          <w:lang w:val="en-US"/>
+        </w:rPr>
+        <w:t>Holding polluters accountable and ensuring continuous monitoring, not just October–January panic.</w:t>
       </w:r>
     </w:p>
     <w:p>
       <w:pPr>
         <w:rPr>
-          <w:lang w:val="en-US"/>
-        </w:rPr>
-      </w:pPr>
+          <w:rFonts w:ascii="Segoe UI Emoji" w:hAnsi="Segoe UI Emoji" w:cs="Segoe UI Emoji"/>
+          <w:sz w:val="20"/>
+          <w:szCs w:val="20"/>
+          <w:lang w:val="en-US"/>
+        </w:rPr>
+      </w:pPr>
+      <w:r>
+        <w:rPr>
+          <w:rFonts w:ascii="Segoe UI Emoji" w:hAnsi="Segoe UI Emoji" w:cs="Segoe UI Emoji"/>
+          <w:sz w:val="20"/>
+          <w:szCs w:val="20"/>
+          <w:lang w:val="en-US"/>
+        </w:rPr>
+        <w:t xml:space="preserve">The next decade’s maps must show a </w:t>
+      </w:r>
+      <w:r>
+        <w:rPr>
+          <w:rFonts w:ascii="Segoe UI Emoji" w:hAnsi="Segoe UI Emoji" w:cs="Segoe UI Emoji"/>
+          <w:b/>
+          <w:bCs/>
+          <w:sz w:val="20"/>
+          <w:szCs w:val="20"/>
+          <w:lang w:val="en-US"/>
+        </w:rPr>
+        <w:t>decline</w:t>
+      </w:r>
+      <w:r>
+        <w:rPr>
+          <w:rFonts w:ascii="Segoe UI Emoji" w:hAnsi="Segoe UI Emoji" w:cs="Segoe UI Emoji"/>
+          <w:sz w:val="20"/>
+          <w:szCs w:val="20"/>
+          <w:lang w:val="en-US"/>
+        </w:rPr>
+        <w:t xml:space="preserve">—not a </w:t>
+      </w:r>
+      <w:r>
+        <w:rPr>
+          <w:rFonts w:ascii="Segoe UI Emoji" w:hAnsi="Segoe UI Emoji" w:cs="Segoe UI Emoji"/>
+          <w:b/>
+          <w:bCs/>
+          <w:sz w:val="20"/>
+          <w:szCs w:val="20"/>
+          <w:lang w:val="en-US"/>
+        </w:rPr>
+        <w:t>relentless climb</w:t>
+      </w:r>
+      <w:r>
+        <w:rPr>
+          <w:rFonts w:ascii="Segoe UI Emoji" w:hAnsi="Segoe UI Emoji" w:cs="Segoe UI Emoji"/>
+          <w:sz w:val="20"/>
+          <w:szCs w:val="20"/>
+          <w:lang w:val="en-US"/>
+        </w:rPr>
+        <w:t>.</w:t>
+      </w:r>
+      <w:r>
+        <w:rPr>
+          <w:rFonts w:ascii="Segoe UI Emoji" w:hAnsi="Segoe UI Emoji" w:cs="Segoe UI Emoji"/>
+          <w:sz w:val="20"/>
+          <w:szCs w:val="20"/>
+          <w:lang w:val="en-US"/>
+        </w:rPr>
+        <w:br/>
+      </w:r>
+      <w:proofErr w:type="gramStart"/>
+      <w:r>
+        <w:rPr>
+          <w:rFonts w:ascii="Segoe UI Emoji" w:hAnsi="Segoe UI Emoji" w:cs="Segoe UI Emoji"/>
+          <w:sz w:val="20"/>
+          <w:szCs w:val="20"/>
+          <w:lang w:val="en-US"/>
+        </w:rPr>
+        <w:t>Don’t</w:t>
+      </w:r>
+      <w:proofErr w:type="gramEnd"/>
+      <w:r>
+        <w:rPr>
+          <w:rFonts w:ascii="Segoe UI Emoji" w:hAnsi="Segoe UI Emoji" w:cs="Segoe UI Emoji"/>
+          <w:sz w:val="20"/>
+          <w:szCs w:val="20"/>
+          <w:lang w:val="en-US"/>
+        </w:rPr>
+        <w:t xml:space="preserve"> wait for December’s headlines.</w:t>
+      </w:r>
+      <w:r>
+        <w:rPr>
+          <w:rFonts w:ascii="Segoe UI Emoji" w:hAnsi="Segoe UI Emoji" w:cs="Segoe UI Emoji"/>
+          <w:sz w:val="20"/>
+          <w:szCs w:val="20"/>
+          <w:lang w:val="en-US"/>
+        </w:rPr>
+        <w:br/>
+      </w:r>
+      <w:r>
+        <w:rPr>
+          <w:rFonts w:ascii="Segoe UI Emoji" w:hAnsi="Segoe UI Emoji" w:cs="Segoe UI Emoji"/>
+          <w:b/>
+          <w:bCs/>
+          <w:sz w:val="20"/>
+          <w:szCs w:val="20"/>
+          <w:lang w:val="en-US"/>
+        </w:rPr>
+        <w:t>Demand a 365-day pollution-control strategy now.</w:t>
+      </w:r>
+      <w:r>
+        <w:rPr>
+          <w:rFonts w:ascii="Segoe UI Emoji" w:hAnsi="Segoe UI Emoji" w:cs="Segoe UI Emoji"/>
+          <w:sz w:val="20"/>
+          <w:szCs w:val="20"/>
+          <w:lang w:val="en-US"/>
+        </w:rPr>
+        <w:t xml:space="preserve"> 🛰️</w:t>
+      </w:r>
     </w:p>
     <w:p>
       <w:pPr>
         <w:rPr>
-          <w:lang w:val="en-US"/>
-        </w:rPr>
-      </w:pPr>
-      <w:r>
-        <w:rPr>
-          <w:lang w:val="en-US"/>
-        </w:rPr>
-        <w:t xml:space="preserve">The next decade’s maps should show a downward trend, not a relentless climb. Don’t wait for December’s headlines—demand a 365-day pollution-control strategy now. </w:t>
-      </w:r>
-      <w:r>
-        <w:rPr>
-          <w:rFonts w:ascii="Segoe UI Emoji" w:hAnsi="Segoe UI Emoji" w:cs="Segoe UI Emoji"/>
-          <w:lang w:val="en-US"/>
-        </w:rPr>
-        <w:t>🛰️</w:t>
-      </w:r>
-      <w:r>
-        <w:rPr>
-          <w:lang w:val="en-US"/>
-        </w:rPr>
-        <w:t xml:space="preserve"> #Delhi365 #airquality #satellitedata #biteSizedAQ</w:t>
+          <w:rFonts w:ascii="Segoe UI Emoji" w:hAnsi="Segoe UI Emoji" w:cs="Segoe UI Emoji"/>
+          <w:sz w:val="20"/>
+          <w:szCs w:val="20"/>
+          <w:lang w:val="en-US"/>
+        </w:rPr>
+      </w:pPr>
+      <w:r>
+        <w:rPr>
+          <w:rFonts w:ascii="Segoe UI Emoji" w:hAnsi="Segoe UI Emoji" w:cs="Segoe UI Emoji"/>
+          <w:b/>
+          <w:bCs/>
+          <w:sz w:val="20"/>
+          <w:szCs w:val="20"/>
+          <w:lang w:val="en-US"/>
+        </w:rPr>
+        <w:t>#Delhi365 #airquality #satellitedata #biteSizedAQ</w:t>
       </w:r>
     </w:p>
     <w:p/>
@@ -591,9 +1457,9 @@
 <file path=word/numbering.xml><?xml version="1.0" encoding="utf-8"?>
 <w:numbering xmlns:wpc="http://schemas.microsoft.com/office/word/2010/wordprocessingCanvas" xmlns:cx="http://schemas.microsoft.com/office/drawing/2014/chartex" xmlns:cx1="http://schemas.microsoft.com/office/drawing/2015/9/8/chartex" xmlns:cx2="http://schemas.microsoft.com/office/drawing/2015/10/21/chartex" xmlns:cx3="http://schemas.microsoft.com/office/drawing/2016/5/9/chartex" xmlns:cx4="http://schemas.microsoft.com/office/drawing/2016/5/10/chartex" xmlns:cx5="http://schemas.microsoft.com/office/drawing/2016/5/11/chartex" xmlns:cx6="http://schemas.microsoft.com/office/drawing/2016/5/12/chartex" xmlns:cx7="http://schemas.microsoft.com/office/drawing/2016/5/13/chartex" xmlns:cx8="http://schemas.microsoft.com/office/drawing/2016/5/14/chartex" xmlns:mc="http://schemas.openxmlformats.org/markup-compatibility/2006" xmlns:aink="http://schemas.microsoft.com/office/drawing/2016/ink" xmlns:am3d="http://schemas.microsoft.com/office/drawing/2017/model3d" xmlns:o="urn:schemas-microsoft-com:office:office" xmlns:oel="http://schemas.microsoft.com/office/2019/extlst" xmlns:r="http://schemas.openxmlformats.org/officeDocument/2006/relationships" xmlns:m="http://schemas.openxmlformats.org/officeDocument/2006/math" xmlns:v="urn:schemas-microsoft-com:vml" xmlns:wp14="http://schemas.microsoft.com/office/word/2010/wordprocessingDrawing" xmlns:wp="http://schemas.openxmlformats.org/drawingml/2006/wordprocessingDrawing" xmlns:w10="urn:schemas-microsoft-com:office:word" xmlns:w="http://schemas.openxmlformats.org/wordprocessingml/2006/main" xmlns:w14="http://schemas.microsoft.com/office/word/2010/wordml" xmlns:w15="http://schemas.microsoft.com/office/word/2012/wordml" xmlns:w16cex="http://schemas.microsoft.com/office/word/2018/wordml/cex" xmlns:w16cid="http://schemas.microsoft.com/office/word/2016/wordml/cid" xmlns:w16="http://schemas.microsoft.com/office/word/2018/wordml" xmlns:w16du="http://schemas.microsoft.com/office/word/2023/wordml/word16du" xmlns:w16sdtdh="http://schemas.microsoft.com/office/word/2020/wordml/sdtdatahash" xmlns:w16sdtfl="http://schemas.microsoft.com/office/word/2024/wordml/sdtformatlock" xmlns:w16se="http://schemas.microsoft.com/office/word/2015/wordml/symex" xmlns:wpg="http://schemas.microsoft.com/office/word/2010/wordprocessingGroup" xmlns:wpi="http://schemas.microsoft.com/office/word/2010/wordprocessingInk" xmlns:wne="http://schemas.microsoft.com/office/word/2006/wordml" xmlns:wps="http://schemas.microsoft.com/office/word/2010/wordprocessingShape" mc:Ignorable="w14 w15 w16se w16cid w16 w16cex w16sdtdh w16sdtfl w16du wp14">
   <w:abstractNum w:abstractNumId="0" w15:restartNumberingAfterBreak="0">
-    <w:nsid w:val="35930B45"/>
+    <w:nsid w:val="00475958"/>
     <w:multiLevelType w:val="multilevel"/>
-    <w:tmpl w:val="24FA0734"/>
+    <w:tmpl w:val="7E1A2008"/>
     <w:lvl w:ilvl="0">
       <w:start w:val="1"/>
       <w:numFmt w:val="bullet"/>
@@ -739,7 +1605,311 @@
       </w:rPr>
     </w:lvl>
   </w:abstractNum>
+  <w:abstractNum w:abstractNumId="1" w15:restartNumberingAfterBreak="0">
+    <w:nsid w:val="35930B45"/>
+    <w:multiLevelType w:val="multilevel"/>
+    <w:tmpl w:val="24FA0734"/>
+    <w:lvl w:ilvl="0">
+      <w:start w:val="1"/>
+      <w:numFmt w:val="bullet"/>
+      <w:lvlText w:val=""/>
+      <w:lvlJc w:val="left"/>
+      <w:pPr>
+        <w:tabs>
+          <w:tab w:val="num" w:pos="720"/>
+        </w:tabs>
+        <w:ind w:left="720" w:hanging="360"/>
+      </w:pPr>
+      <w:rPr>
+        <w:rFonts w:ascii="Symbol" w:hAnsi="Symbol" w:hint="default"/>
+        <w:sz w:val="20"/>
+      </w:rPr>
+    </w:lvl>
+    <w:lvl w:ilvl="1" w:tentative="1">
+      <w:start w:val="1"/>
+      <w:numFmt w:val="bullet"/>
+      <w:lvlText w:val="o"/>
+      <w:lvlJc w:val="left"/>
+      <w:pPr>
+        <w:tabs>
+          <w:tab w:val="num" w:pos="1440"/>
+        </w:tabs>
+        <w:ind w:left="1440" w:hanging="360"/>
+      </w:pPr>
+      <w:rPr>
+        <w:rFonts w:ascii="Courier New" w:hAnsi="Courier New" w:hint="default"/>
+        <w:sz w:val="20"/>
+      </w:rPr>
+    </w:lvl>
+    <w:lvl w:ilvl="2" w:tentative="1">
+      <w:start w:val="1"/>
+      <w:numFmt w:val="bullet"/>
+      <w:lvlText w:val=""/>
+      <w:lvlJc w:val="left"/>
+      <w:pPr>
+        <w:tabs>
+          <w:tab w:val="num" w:pos="2160"/>
+        </w:tabs>
+        <w:ind w:left="2160" w:hanging="360"/>
+      </w:pPr>
+      <w:rPr>
+        <w:rFonts w:ascii="Wingdings" w:hAnsi="Wingdings" w:hint="default"/>
+        <w:sz w:val="20"/>
+      </w:rPr>
+    </w:lvl>
+    <w:lvl w:ilvl="3" w:tentative="1">
+      <w:start w:val="1"/>
+      <w:numFmt w:val="bullet"/>
+      <w:lvlText w:val=""/>
+      <w:lvlJc w:val="left"/>
+      <w:pPr>
+        <w:tabs>
+          <w:tab w:val="num" w:pos="2880"/>
+        </w:tabs>
+        <w:ind w:left="2880" w:hanging="360"/>
+      </w:pPr>
+      <w:rPr>
+        <w:rFonts w:ascii="Wingdings" w:hAnsi="Wingdings" w:hint="default"/>
+        <w:sz w:val="20"/>
+      </w:rPr>
+    </w:lvl>
+    <w:lvl w:ilvl="4" w:tentative="1">
+      <w:start w:val="1"/>
+      <w:numFmt w:val="bullet"/>
+      <w:lvlText w:val=""/>
+      <w:lvlJc w:val="left"/>
+      <w:pPr>
+        <w:tabs>
+          <w:tab w:val="num" w:pos="3600"/>
+        </w:tabs>
+        <w:ind w:left="3600" w:hanging="360"/>
+      </w:pPr>
+      <w:rPr>
+        <w:rFonts w:ascii="Wingdings" w:hAnsi="Wingdings" w:hint="default"/>
+        <w:sz w:val="20"/>
+      </w:rPr>
+    </w:lvl>
+    <w:lvl w:ilvl="5" w:tentative="1">
+      <w:start w:val="1"/>
+      <w:numFmt w:val="bullet"/>
+      <w:lvlText w:val=""/>
+      <w:lvlJc w:val="left"/>
+      <w:pPr>
+        <w:tabs>
+          <w:tab w:val="num" w:pos="4320"/>
+        </w:tabs>
+        <w:ind w:left="4320" w:hanging="360"/>
+      </w:pPr>
+      <w:rPr>
+        <w:rFonts w:ascii="Wingdings" w:hAnsi="Wingdings" w:hint="default"/>
+        <w:sz w:val="20"/>
+      </w:rPr>
+    </w:lvl>
+    <w:lvl w:ilvl="6" w:tentative="1">
+      <w:start w:val="1"/>
+      <w:numFmt w:val="bullet"/>
+      <w:lvlText w:val=""/>
+      <w:lvlJc w:val="left"/>
+      <w:pPr>
+        <w:tabs>
+          <w:tab w:val="num" w:pos="5040"/>
+        </w:tabs>
+        <w:ind w:left="5040" w:hanging="360"/>
+      </w:pPr>
+      <w:rPr>
+        <w:rFonts w:ascii="Wingdings" w:hAnsi="Wingdings" w:hint="default"/>
+        <w:sz w:val="20"/>
+      </w:rPr>
+    </w:lvl>
+    <w:lvl w:ilvl="7" w:tentative="1">
+      <w:start w:val="1"/>
+      <w:numFmt w:val="bullet"/>
+      <w:lvlText w:val=""/>
+      <w:lvlJc w:val="left"/>
+      <w:pPr>
+        <w:tabs>
+          <w:tab w:val="num" w:pos="5760"/>
+        </w:tabs>
+        <w:ind w:left="5760" w:hanging="360"/>
+      </w:pPr>
+      <w:rPr>
+        <w:rFonts w:ascii="Wingdings" w:hAnsi="Wingdings" w:hint="default"/>
+        <w:sz w:val="20"/>
+      </w:rPr>
+    </w:lvl>
+    <w:lvl w:ilvl="8" w:tentative="1">
+      <w:start w:val="1"/>
+      <w:numFmt w:val="bullet"/>
+      <w:lvlText w:val=""/>
+      <w:lvlJc w:val="left"/>
+      <w:pPr>
+        <w:tabs>
+          <w:tab w:val="num" w:pos="6480"/>
+        </w:tabs>
+        <w:ind w:left="6480" w:hanging="360"/>
+      </w:pPr>
+      <w:rPr>
+        <w:rFonts w:ascii="Wingdings" w:hAnsi="Wingdings" w:hint="default"/>
+        <w:sz w:val="20"/>
+      </w:rPr>
+    </w:lvl>
+  </w:abstractNum>
+  <w:abstractNum w:abstractNumId="2" w15:restartNumberingAfterBreak="0">
+    <w:nsid w:val="482C016B"/>
+    <w:multiLevelType w:val="multilevel"/>
+    <w:tmpl w:val="21E0088C"/>
+    <w:lvl w:ilvl="0">
+      <w:start w:val="1"/>
+      <w:numFmt w:val="bullet"/>
+      <w:lvlText w:val=""/>
+      <w:lvlJc w:val="left"/>
+      <w:pPr>
+        <w:tabs>
+          <w:tab w:val="num" w:pos="720"/>
+        </w:tabs>
+        <w:ind w:left="720" w:hanging="360"/>
+      </w:pPr>
+      <w:rPr>
+        <w:rFonts w:ascii="Symbol" w:hAnsi="Symbol" w:hint="default"/>
+        <w:sz w:val="20"/>
+      </w:rPr>
+    </w:lvl>
+    <w:lvl w:ilvl="1" w:tentative="1">
+      <w:start w:val="1"/>
+      <w:numFmt w:val="bullet"/>
+      <w:lvlText w:val="o"/>
+      <w:lvlJc w:val="left"/>
+      <w:pPr>
+        <w:tabs>
+          <w:tab w:val="num" w:pos="1440"/>
+        </w:tabs>
+        <w:ind w:left="1440" w:hanging="360"/>
+      </w:pPr>
+      <w:rPr>
+        <w:rFonts w:ascii="Courier New" w:hAnsi="Courier New" w:hint="default"/>
+        <w:sz w:val="20"/>
+      </w:rPr>
+    </w:lvl>
+    <w:lvl w:ilvl="2" w:tentative="1">
+      <w:start w:val="1"/>
+      <w:numFmt w:val="bullet"/>
+      <w:lvlText w:val=""/>
+      <w:lvlJc w:val="left"/>
+      <w:pPr>
+        <w:tabs>
+          <w:tab w:val="num" w:pos="2160"/>
+        </w:tabs>
+        <w:ind w:left="2160" w:hanging="360"/>
+      </w:pPr>
+      <w:rPr>
+        <w:rFonts w:ascii="Wingdings" w:hAnsi="Wingdings" w:hint="default"/>
+        <w:sz w:val="20"/>
+      </w:rPr>
+    </w:lvl>
+    <w:lvl w:ilvl="3" w:tentative="1">
+      <w:start w:val="1"/>
+      <w:numFmt w:val="bullet"/>
+      <w:lvlText w:val=""/>
+      <w:lvlJc w:val="left"/>
+      <w:pPr>
+        <w:tabs>
+          <w:tab w:val="num" w:pos="2880"/>
+        </w:tabs>
+        <w:ind w:left="2880" w:hanging="360"/>
+      </w:pPr>
+      <w:rPr>
+        <w:rFonts w:ascii="Wingdings" w:hAnsi="Wingdings" w:hint="default"/>
+        <w:sz w:val="20"/>
+      </w:rPr>
+    </w:lvl>
+    <w:lvl w:ilvl="4" w:tentative="1">
+      <w:start w:val="1"/>
+      <w:numFmt w:val="bullet"/>
+      <w:lvlText w:val=""/>
+      <w:lvlJc w:val="left"/>
+      <w:pPr>
+        <w:tabs>
+          <w:tab w:val="num" w:pos="3600"/>
+        </w:tabs>
+        <w:ind w:left="3600" w:hanging="360"/>
+      </w:pPr>
+      <w:rPr>
+        <w:rFonts w:ascii="Wingdings" w:hAnsi="Wingdings" w:hint="default"/>
+        <w:sz w:val="20"/>
+      </w:rPr>
+    </w:lvl>
+    <w:lvl w:ilvl="5" w:tentative="1">
+      <w:start w:val="1"/>
+      <w:numFmt w:val="bullet"/>
+      <w:lvlText w:val=""/>
+      <w:lvlJc w:val="left"/>
+      <w:pPr>
+        <w:tabs>
+          <w:tab w:val="num" w:pos="4320"/>
+        </w:tabs>
+        <w:ind w:left="4320" w:hanging="360"/>
+      </w:pPr>
+      <w:rPr>
+        <w:rFonts w:ascii="Wingdings" w:hAnsi="Wingdings" w:hint="default"/>
+        <w:sz w:val="20"/>
+      </w:rPr>
+    </w:lvl>
+    <w:lvl w:ilvl="6" w:tentative="1">
+      <w:start w:val="1"/>
+      <w:numFmt w:val="bullet"/>
+      <w:lvlText w:val=""/>
+      <w:lvlJc w:val="left"/>
+      <w:pPr>
+        <w:tabs>
+          <w:tab w:val="num" w:pos="5040"/>
+        </w:tabs>
+        <w:ind w:left="5040" w:hanging="360"/>
+      </w:pPr>
+      <w:rPr>
+        <w:rFonts w:ascii="Wingdings" w:hAnsi="Wingdings" w:hint="default"/>
+        <w:sz w:val="20"/>
+      </w:rPr>
+    </w:lvl>
+    <w:lvl w:ilvl="7" w:tentative="1">
+      <w:start w:val="1"/>
+      <w:numFmt w:val="bullet"/>
+      <w:lvlText w:val=""/>
+      <w:lvlJc w:val="left"/>
+      <w:pPr>
+        <w:tabs>
+          <w:tab w:val="num" w:pos="5760"/>
+        </w:tabs>
+        <w:ind w:left="5760" w:hanging="360"/>
+      </w:pPr>
+      <w:rPr>
+        <w:rFonts w:ascii="Wingdings" w:hAnsi="Wingdings" w:hint="default"/>
+        <w:sz w:val="20"/>
+      </w:rPr>
+    </w:lvl>
+    <w:lvl w:ilvl="8" w:tentative="1">
+      <w:start w:val="1"/>
+      <w:numFmt w:val="bullet"/>
+      <w:lvlText w:val=""/>
+      <w:lvlJc w:val="left"/>
+      <w:pPr>
+        <w:tabs>
+          <w:tab w:val="num" w:pos="6480"/>
+        </w:tabs>
+        <w:ind w:left="6480" w:hanging="360"/>
+      </w:pPr>
+      <w:rPr>
+        <w:rFonts w:ascii="Wingdings" w:hAnsi="Wingdings" w:hint="default"/>
+        <w:sz w:val="20"/>
+      </w:rPr>
+    </w:lvl>
+  </w:abstractNum>
   <w:num w:numId="1" w16cid:durableId="1723753392">
+    <w:abstractNumId w:val="1"/>
+  </w:num>
+  <w:num w:numId="2" w16cid:durableId="370769561">
+    <w:abstractNumId w:val="2"/>
+  </w:num>
+  <w:num w:numId="3" w16cid:durableId="288979524">
     <w:abstractNumId w:val="0"/>
   </w:num>
 </w:numbering>

</xml_diff>